<commit_message>
page de g t
</commit_message>
<xml_diff>
--- a/PAGE_DE_GARDE_Mama.docx
+++ b/PAGE_DE_GARDE_Mama.docx
@@ -6,28 +6,410 @@
       <w:pPr>
         <w:spacing w:line="240" w:lineRule="auto"/>
         <w:rPr>
-          <w:color w:val="5B9BD5" w:themeColor="accent5"/>
-          <w:sz w:val="28"/>
-          <w:szCs w:val="28"/>
-        </w:rPr>
-      </w:pPr>
-      <w:r>
-        <w:rPr>
-          <w:color w:val="5B9BD5" w:themeColor="accent5"/>
-          <w:sz w:val="28"/>
-          <w:szCs w:val="28"/>
-        </w:rPr>
-        <w:tab/>
-      </w:r>
-    </w:p>
-    <w:p>
-      <w:pPr>
-        <w:spacing w:line="240" w:lineRule="auto"/>
-        <w:rPr>
           <w:sz w:val="40"/>
           <w:szCs w:val="40"/>
         </w:rPr>
       </w:pPr>
+      <w:r>
+        <w:rPr>
+          <w:noProof/>
+          <w:sz w:val="40"/>
+          <w:szCs w:val="40"/>
+        </w:rPr>
+        <mc:AlternateContent>
+          <mc:Choice Requires="wps">
+            <w:drawing>
+              <wp:anchor distT="0" distB="0" distL="114300" distR="114300" simplePos="0" relativeHeight="251661312" behindDoc="0" locked="0" layoutInCell="1" allowOverlap="1" wp14:anchorId="70E1CFDF" wp14:editId="21F09F91">
+                <wp:simplePos x="0" y="0"/>
+                <wp:positionH relativeFrom="column">
+                  <wp:posOffset>-504825</wp:posOffset>
+                </wp:positionH>
+                <wp:positionV relativeFrom="paragraph">
+                  <wp:posOffset>-1163320</wp:posOffset>
+                </wp:positionV>
+                <wp:extent cx="6800850" cy="1152525"/>
+                <wp:effectExtent l="0" t="0" r="0" b="9525"/>
+                <wp:wrapNone/>
+                <wp:docPr id="4" name="Rectangle 4"/>
+                <wp:cNvGraphicFramePr/>
+                <a:graphic xmlns:a="http://schemas.openxmlformats.org/drawingml/2006/main">
+                  <a:graphicData uri="http://schemas.microsoft.com/office/word/2010/wordprocessingShape">
+                    <wps:wsp>
+                      <wps:cNvSpPr/>
+                      <wps:spPr>
+                        <a:xfrm>
+                          <a:off x="0" y="0"/>
+                          <a:ext cx="6800850" cy="1152525"/>
+                        </a:xfrm>
+                        <a:prstGeom prst="rect">
+                          <a:avLst/>
+                        </a:prstGeom>
+                        <a:solidFill>
+                          <a:schemeClr val="bg1"/>
+                        </a:solidFill>
+                        <a:ln>
+                          <a:noFill/>
+                        </a:ln>
+                      </wps:spPr>
+                      <wps:style>
+                        <a:lnRef idx="2">
+                          <a:schemeClr val="accent1">
+                            <a:shade val="50000"/>
+                          </a:schemeClr>
+                        </a:lnRef>
+                        <a:fillRef idx="1">
+                          <a:schemeClr val="accent1"/>
+                        </a:fillRef>
+                        <a:effectRef idx="0">
+                          <a:schemeClr val="accent1"/>
+                        </a:effectRef>
+                        <a:fontRef idx="minor">
+                          <a:schemeClr val="lt1"/>
+                        </a:fontRef>
+                      </wps:style>
+                      <wps:txbx>
+                        <w:txbxContent>
+                          <w:p>
+                            <w:pPr>
+                              <w:jc w:val="center"/>
+                            </w:pPr>
+                            <w:r>
+                              <w:rPr>
+                                <w:noProof/>
+                              </w:rPr>
+                              <w:drawing>
+                                <wp:inline distT="0" distB="0" distL="0" distR="0" wp14:anchorId="4882A175" wp14:editId="5678E08A">
+                                  <wp:extent cx="1412875" cy="847090"/>
+                                  <wp:effectExtent l="0" t="0" r="0" b="0"/>
+                                  <wp:docPr id="8" name="Image 8"/>
+                                  <wp:cNvGraphicFramePr/>
+                                  <a:graphic xmlns:a="http://schemas.openxmlformats.org/drawingml/2006/main">
+                                    <a:graphicData uri="http://schemas.openxmlformats.org/drawingml/2006/picture">
+                                      <pic:pic xmlns:pic="http://schemas.openxmlformats.org/drawingml/2006/picture">
+                                        <pic:nvPicPr>
+                                          <pic:cNvPr id="5" name="Image 5"/>
+                                          <pic:cNvPicPr/>
+                                        </pic:nvPicPr>
+                                        <pic:blipFill>
+                                          <a:blip r:embed="rId6">
+                                            <a:extLst>
+                                              <a:ext uri="{28A0092B-C50C-407E-A947-70E740481C1C}">
+                                                <a14:useLocalDpi xmlns:a14="http://schemas.microsoft.com/office/drawing/2010/main" val="0"/>
+                                              </a:ext>
+                                            </a:extLst>
+                                          </a:blip>
+                                          <a:stretch>
+                                            <a:fillRect/>
+                                          </a:stretch>
+                                        </pic:blipFill>
+                                        <pic:spPr>
+                                          <a:xfrm>
+                                            <a:off x="0" y="0"/>
+                                            <a:ext cx="1412875" cy="847090"/>
+                                          </a:xfrm>
+                                          <a:prstGeom prst="rect">
+                                            <a:avLst/>
+                                          </a:prstGeom>
+                                        </pic:spPr>
+                                      </pic:pic>
+                                    </a:graphicData>
+                                  </a:graphic>
+                                </wp:inline>
+                              </w:drawing>
+                            </w:r>
+                            <w:r>
+                              <w:t xml:space="preserve">    </w:t>
+                            </w:r>
+                            <w:r>
+                              <w:tab/>
+                            </w:r>
+                            <w:r>
+                              <w:tab/>
+                              <w:t xml:space="preserve">     </w:t>
+                            </w:r>
+                            <w:r>
+                              <w:rPr>
+                                <w:noProof/>
+                                <w:color w:val="5B9BD5" w:themeColor="accent5"/>
+                                <w:sz w:val="28"/>
+                                <w:szCs w:val="28"/>
+                                <w:lang w:eastAsia="fr-FR"/>
+                              </w:rPr>
+                              <w:drawing>
+                                <wp:inline distT="0" distB="0" distL="0" distR="0" wp14:anchorId="30E1BF1E" wp14:editId="5F6D9EF7">
+                                  <wp:extent cx="1397635" cy="926122"/>
+                                  <wp:effectExtent l="0" t="0" r="0" b="7620"/>
+                                  <wp:docPr id="7" name="Image 7"/>
+                                  <wp:cNvGraphicFramePr>
+                                    <a:graphicFrameLocks xmlns:a="http://schemas.openxmlformats.org/drawingml/2006/main" noChangeAspect="1"/>
+                                  </wp:cNvGraphicFramePr>
+                                  <a:graphic xmlns:a="http://schemas.openxmlformats.org/drawingml/2006/main">
+                                    <a:graphicData uri="http://schemas.openxmlformats.org/drawingml/2006/picture">
+                                      <pic:pic xmlns:pic="http://schemas.openxmlformats.org/drawingml/2006/picture">
+                                        <pic:nvPicPr>
+                                          <pic:cNvPr id="2" name="LOGO UNIVERSITE DE LORRAINE.png"/>
+                                          <pic:cNvPicPr/>
+                                        </pic:nvPicPr>
+                                        <pic:blipFill>
+                                          <a:blip r:embed="rId7">
+                                            <a:extLst>
+                                              <a:ext uri="{28A0092B-C50C-407E-A947-70E740481C1C}">
+                                                <a14:useLocalDpi xmlns:a14="http://schemas.microsoft.com/office/drawing/2010/main" val="0"/>
+                                              </a:ext>
+                                            </a:extLst>
+                                          </a:blip>
+                                          <a:stretch>
+                                            <a:fillRect/>
+                                          </a:stretch>
+                                        </pic:blipFill>
+                                        <pic:spPr>
+                                          <a:xfrm>
+                                            <a:off x="0" y="0"/>
+                                            <a:ext cx="1437464" cy="952514"/>
+                                          </a:xfrm>
+                                          <a:prstGeom prst="rect">
+                                            <a:avLst/>
+                                          </a:prstGeom>
+                                        </pic:spPr>
+                                      </pic:pic>
+                                    </a:graphicData>
+                                  </a:graphic>
+                                </wp:inline>
+                              </w:drawing>
+                            </w:r>
+                            <w:r>
+                              <w:tab/>
+                            </w:r>
+                            <w:r>
+                              <w:tab/>
+                              <w:t xml:space="preserve">    </w:t>
+                            </w:r>
+                            <w:r>
+                              <w:rPr>
+                                <w:noProof/>
+                              </w:rPr>
+                              <w:drawing>
+                                <wp:inline distT="0" distB="0" distL="0" distR="0" wp14:anchorId="132609AA" wp14:editId="354D6AAB">
+                                  <wp:extent cx="1947545" cy="678906"/>
+                                  <wp:effectExtent l="0" t="0" r="0" b="6985"/>
+                                  <wp:docPr id="6" name="Image 6"/>
+                                  <wp:cNvGraphicFramePr>
+                                    <a:graphicFrameLocks xmlns:a="http://schemas.openxmlformats.org/drawingml/2006/main" noChangeAspect="1"/>
+                                  </wp:cNvGraphicFramePr>
+                                  <a:graphic xmlns:a="http://schemas.openxmlformats.org/drawingml/2006/main">
+                                    <a:graphicData uri="http://schemas.openxmlformats.org/drawingml/2006/picture">
+                                      <pic:pic xmlns:pic="http://schemas.openxmlformats.org/drawingml/2006/picture">
+                                        <pic:nvPicPr>
+                                          <pic:cNvPr id="1" name=""/>
+                                          <pic:cNvPicPr/>
+                                        </pic:nvPicPr>
+                                        <pic:blipFill>
+                                          <a:blip r:embed="rId8"/>
+                                          <a:stretch>
+                                            <a:fillRect/>
+                                          </a:stretch>
+                                        </pic:blipFill>
+                                        <pic:spPr>
+                                          <a:xfrm>
+                                            <a:off x="0" y="0"/>
+                                            <a:ext cx="2033719" cy="708946"/>
+                                          </a:xfrm>
+                                          <a:prstGeom prst="rect">
+                                            <a:avLst/>
+                                          </a:prstGeom>
+                                        </pic:spPr>
+                                      </pic:pic>
+                                    </a:graphicData>
+                                  </a:graphic>
+                                </wp:inline>
+                              </w:drawing>
+                            </w:r>
+                          </w:p>
+                        </w:txbxContent>
+                      </wps:txbx>
+                      <wps:bodyPr rot="0" spcFirstLastPara="0" vertOverflow="overflow" horzOverflow="overflow" vert="horz" wrap="square" lIns="91440" tIns="45720" rIns="91440" bIns="45720" numCol="1" spcCol="0" rtlCol="0" fromWordArt="0" anchor="ctr" anchorCtr="0" forceAA="0" compatLnSpc="1">
+                        <a:prstTxWarp prst="textNoShape">
+                          <a:avLst/>
+                        </a:prstTxWarp>
+                        <a:noAutofit/>
+                      </wps:bodyPr>
+                    </wps:wsp>
+                  </a:graphicData>
+                </a:graphic>
+                <wp14:sizeRelH relativeFrom="margin">
+                  <wp14:pctWidth>0</wp14:pctWidth>
+                </wp14:sizeRelH>
+                <wp14:sizeRelV relativeFrom="margin">
+                  <wp14:pctHeight>0</wp14:pctHeight>
+                </wp14:sizeRelV>
+              </wp:anchor>
+            </w:drawing>
+          </mc:Choice>
+          <mc:Fallback>
+            <w:pict>
+              <v:rect w14:anchorId="70E1CFDF" id="Rectangle 4" o:spid="_x0000_s1026" style="position:absolute;margin-left:-39.75pt;margin-top:-91.6pt;width:535.5pt;height:90.75pt;z-index:251661312;visibility:visible;mso-wrap-style:square;mso-width-percent:0;mso-height-percent:0;mso-wrap-distance-left:9pt;mso-wrap-distance-top:0;mso-wrap-distance-right:9pt;mso-wrap-distance-bottom:0;mso-position-horizontal:absolute;mso-position-horizontal-relative:text;mso-position-vertical:absolute;mso-position-vertical-relative:text;mso-width-percent:0;mso-height-percent:0;mso-width-relative:margin;mso-height-relative:margin;v-text-anchor:middle" o:gfxdata="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" fillcolor="white [3212]" stroked="f" strokeweight="1pt">
+                <v:textbox>
+                  <w:txbxContent>
+                    <w:p>
+                      <w:pPr>
+                        <w:jc w:val="center"/>
+                      </w:pPr>
+                      <w:r>
+                        <w:rPr>
+                          <w:noProof/>
+                        </w:rPr>
+                        <w:drawing>
+                          <wp:inline distT="0" distB="0" distL="0" distR="0" wp14:anchorId="4882A175" wp14:editId="5678E08A">
+                            <wp:extent cx="1412875" cy="847090"/>
+                            <wp:effectExtent l="0" t="0" r="0" b="0"/>
+                            <wp:docPr id="8" name="Image 8"/>
+                            <wp:cNvGraphicFramePr/>
+                            <a:graphic xmlns:a="http://schemas.openxmlformats.org/drawingml/2006/main">
+                              <a:graphicData uri="http://schemas.openxmlformats.org/drawingml/2006/picture">
+                                <pic:pic xmlns:pic="http://schemas.openxmlformats.org/drawingml/2006/picture">
+                                  <pic:nvPicPr>
+                                    <pic:cNvPr id="5" name="Image 5"/>
+                                    <pic:cNvPicPr/>
+                                  </pic:nvPicPr>
+                                  <pic:blipFill>
+                                    <a:blip r:embed="rId9">
+                                      <a:extLst>
+                                        <a:ext uri="{28A0092B-C50C-407E-A947-70E740481C1C}">
+                                          <a14:useLocalDpi xmlns:a14="http://schemas.microsoft.com/office/drawing/2010/main" val="0"/>
+                                        </a:ext>
+                                      </a:extLst>
+                                    </a:blip>
+                                    <a:stretch>
+                                      <a:fillRect/>
+                                    </a:stretch>
+                                  </pic:blipFill>
+                                  <pic:spPr>
+                                    <a:xfrm>
+                                      <a:off x="0" y="0"/>
+                                      <a:ext cx="1412875" cy="847090"/>
+                                    </a:xfrm>
+                                    <a:prstGeom prst="rect">
+                                      <a:avLst/>
+                                    </a:prstGeom>
+                                  </pic:spPr>
+                                </pic:pic>
+                              </a:graphicData>
+                            </a:graphic>
+                          </wp:inline>
+                        </w:drawing>
+                      </w:r>
+                      <w:r>
+                        <w:t xml:space="preserve">    </w:t>
+                      </w:r>
+                      <w:r>
+                        <w:tab/>
+                      </w:r>
+                      <w:r>
+                        <w:tab/>
+                        <w:t xml:space="preserve">     </w:t>
+                      </w:r>
+                      <w:r>
+                        <w:rPr>
+                          <w:noProof/>
+                          <w:color w:val="5B9BD5" w:themeColor="accent5"/>
+                          <w:sz w:val="28"/>
+                          <w:szCs w:val="28"/>
+                          <w:lang w:eastAsia="fr-FR"/>
+                        </w:rPr>
+                        <w:drawing>
+                          <wp:inline distT="0" distB="0" distL="0" distR="0" wp14:anchorId="30E1BF1E" wp14:editId="5F6D9EF7">
+                            <wp:extent cx="1397635" cy="926122"/>
+                            <wp:effectExtent l="0" t="0" r="0" b="7620"/>
+                            <wp:docPr id="7" name="Image 7"/>
+                            <wp:cNvGraphicFramePr>
+                              <a:graphicFrameLocks xmlns:a="http://schemas.openxmlformats.org/drawingml/2006/main" noChangeAspect="1"/>
+                            </wp:cNvGraphicFramePr>
+                            <a:graphic xmlns:a="http://schemas.openxmlformats.org/drawingml/2006/main">
+                              <a:graphicData uri="http://schemas.openxmlformats.org/drawingml/2006/picture">
+                                <pic:pic xmlns:pic="http://schemas.openxmlformats.org/drawingml/2006/picture">
+                                  <pic:nvPicPr>
+                                    <pic:cNvPr id="2" name="LOGO UNIVERSITE DE LORRAINE.png"/>
+                                    <pic:cNvPicPr/>
+                                  </pic:nvPicPr>
+                                  <pic:blipFill>
+                                    <a:blip r:embed="rId10">
+                                      <a:extLst>
+                                        <a:ext uri="{28A0092B-C50C-407E-A947-70E740481C1C}">
+                                          <a14:useLocalDpi xmlns:a14="http://schemas.microsoft.com/office/drawing/2010/main" val="0"/>
+                                        </a:ext>
+                                      </a:extLst>
+                                    </a:blip>
+                                    <a:stretch>
+                                      <a:fillRect/>
+                                    </a:stretch>
+                                  </pic:blipFill>
+                                  <pic:spPr>
+                                    <a:xfrm>
+                                      <a:off x="0" y="0"/>
+                                      <a:ext cx="1437464" cy="952514"/>
+                                    </a:xfrm>
+                                    <a:prstGeom prst="rect">
+                                      <a:avLst/>
+                                    </a:prstGeom>
+                                  </pic:spPr>
+                                </pic:pic>
+                              </a:graphicData>
+                            </a:graphic>
+                          </wp:inline>
+                        </w:drawing>
+                      </w:r>
+                      <w:r>
+                        <w:tab/>
+                      </w:r>
+                      <w:r>
+                        <w:tab/>
+                        <w:t xml:space="preserve">    </w:t>
+                      </w:r>
+                      <w:r>
+                        <w:drawing>
+                          <wp:inline distT="0" distB="0" distL="0" distR="0" wp14:anchorId="132609AA" wp14:editId="354D6AAB">
+                            <wp:extent cx="1947545" cy="678906"/>
+                            <wp:effectExtent l="0" t="0" r="0" b="6985"/>
+                            <wp:docPr id="6" name="Image 6"/>
+                            <wp:cNvGraphicFramePr>
+                              <a:graphicFrameLocks xmlns:a="http://schemas.openxmlformats.org/drawingml/2006/main" noChangeAspect="1"/>
+                            </wp:cNvGraphicFramePr>
+                            <a:graphic xmlns:a="http://schemas.openxmlformats.org/drawingml/2006/main">
+                              <a:graphicData uri="http://schemas.openxmlformats.org/drawingml/2006/picture">
+                                <pic:pic xmlns:pic="http://schemas.openxmlformats.org/drawingml/2006/picture">
+                                  <pic:nvPicPr>
+                                    <pic:cNvPr id="1" name=""/>
+                                    <pic:cNvPicPr/>
+                                  </pic:nvPicPr>
+                                  <pic:blipFill>
+                                    <a:blip r:embed="rId11"/>
+                                    <a:stretch>
+                                      <a:fillRect/>
+                                    </a:stretch>
+                                  </pic:blipFill>
+                                  <pic:spPr>
+                                    <a:xfrm>
+                                      <a:off x="0" y="0"/>
+                                      <a:ext cx="2033719" cy="708946"/>
+                                    </a:xfrm>
+                                    <a:prstGeom prst="rect">
+                                      <a:avLst/>
+                                    </a:prstGeom>
+                                  </pic:spPr>
+                                </pic:pic>
+                              </a:graphicData>
+                            </a:graphic>
+                          </wp:inline>
+                        </w:drawing>
+                      </w:r>
+                    </w:p>
+                  </w:txbxContent>
+                </v:textbox>
+              </v:rect>
+            </w:pict>
+          </mc:Fallback>
+        </mc:AlternateContent>
+      </w:r>
     </w:p>
     <w:p>
       <w:pPr>
@@ -36,14 +418,14 @@
         <w:jc w:val="center"/>
         <w:rPr>
           <w:b/>
-          <w:sz w:val="40"/>
+          <w:sz w:val="36"/>
           <w:szCs w:val="40"/>
         </w:rPr>
       </w:pPr>
       <w:r>
         <w:rPr>
           <w:b/>
-          <w:sz w:val="40"/>
+          <w:sz w:val="36"/>
           <w:szCs w:val="40"/>
         </w:rPr>
         <w:t>Université de Lorraine</w:t>
@@ -56,14 +438,14 @@
         <w:jc w:val="center"/>
         <w:rPr>
           <w:b/>
-          <w:sz w:val="40"/>
+          <w:sz w:val="36"/>
           <w:szCs w:val="40"/>
         </w:rPr>
       </w:pPr>
       <w:r>
         <w:rPr>
           <w:b/>
-          <w:sz w:val="40"/>
+          <w:sz w:val="36"/>
           <w:szCs w:val="40"/>
         </w:rPr>
         <w:t>Faculté des Sciences et Technologies</w:t>
@@ -74,7 +456,7 @@
         <w:spacing w:after="0" w:line="276" w:lineRule="auto"/>
         <w:rPr>
           <w:b/>
-          <w:sz w:val="40"/>
+          <w:sz w:val="36"/>
           <w:szCs w:val="40"/>
         </w:rPr>
       </w:pPr>
@@ -86,14 +468,14 @@
         <w:jc w:val="center"/>
         <w:rPr>
           <w:b/>
-          <w:sz w:val="40"/>
+          <w:sz w:val="36"/>
           <w:szCs w:val="40"/>
         </w:rPr>
       </w:pPr>
       <w:r>
         <w:rPr>
           <w:b/>
-          <w:sz w:val="40"/>
+          <w:sz w:val="36"/>
           <w:szCs w:val="40"/>
         </w:rPr>
         <w:t>Master Electronique, Energie Electrique et Automatique</w:t>
@@ -105,13 +487,13 @@
         <w:ind w:firstLine="708"/>
         <w:jc w:val="center"/>
         <w:rPr>
-          <w:sz w:val="40"/>
-          <w:szCs w:val="40"/>
-        </w:rPr>
-      </w:pPr>
-      <w:r>
-        <w:rPr>
-          <w:sz w:val="40"/>
+          <w:sz w:val="36"/>
+          <w:szCs w:val="40"/>
+        </w:rPr>
+      </w:pPr>
+      <w:r>
+        <w:rPr>
+          <w:sz w:val="36"/>
           <w:szCs w:val="40"/>
         </w:rPr>
         <w:t>Spécialité CIM</w:t>
@@ -123,34 +505,34 @@
         <w:ind w:firstLine="708"/>
         <w:jc w:val="center"/>
         <w:rPr>
-          <w:sz w:val="40"/>
-          <w:szCs w:val="40"/>
-        </w:rPr>
-      </w:pPr>
-      <w:r>
-        <w:rPr>
-          <w:sz w:val="40"/>
+          <w:sz w:val="36"/>
+          <w:szCs w:val="40"/>
+        </w:rPr>
+      </w:pPr>
+      <w:r>
+        <w:rPr>
+          <w:sz w:val="36"/>
           <w:szCs w:val="40"/>
         </w:rPr>
         <w:t>Année Universitaire 20</w:t>
       </w:r>
       <w:r>
         <w:rPr>
-          <w:sz w:val="40"/>
+          <w:sz w:val="36"/>
           <w:szCs w:val="40"/>
         </w:rPr>
         <w:t>21</w:t>
       </w:r>
       <w:r>
         <w:rPr>
-          <w:sz w:val="40"/>
+          <w:sz w:val="36"/>
           <w:szCs w:val="40"/>
         </w:rPr>
         <w:t>-202</w:t>
       </w:r>
       <w:r>
         <w:rPr>
-          <w:sz w:val="40"/>
+          <w:sz w:val="36"/>
           <w:szCs w:val="40"/>
         </w:rPr>
         <w:t>2</w:t>
@@ -160,7 +542,7 @@
       <w:pPr>
         <w:spacing w:after="0" w:line="276" w:lineRule="auto"/>
         <w:rPr>
-          <w:sz w:val="40"/>
+          <w:sz w:val="36"/>
           <w:szCs w:val="40"/>
         </w:rPr>
       </w:pPr>
@@ -171,32 +553,23 @@
         <w:ind w:firstLine="708"/>
         <w:jc w:val="center"/>
         <w:rPr>
-          <w:sz w:val="40"/>
-          <w:szCs w:val="40"/>
-        </w:rPr>
-      </w:pPr>
-      <w:r>
-        <w:rPr>
-          <w:sz w:val="40"/>
+          <w:sz w:val="36"/>
+          <w:szCs w:val="40"/>
+        </w:rPr>
+      </w:pPr>
+      <w:r>
+        <w:rPr>
+          <w:sz w:val="36"/>
           <w:szCs w:val="40"/>
         </w:rPr>
         <w:t>Sujet du stage</w:t>
       </w:r>
       <w:r>
         <w:rPr>
-          <w:sz w:val="40"/>
-          <w:szCs w:val="40"/>
-        </w:rPr>
-        <w:t> : « Etu</w:t>
-      </w:r>
-      <w:bookmarkStart w:id="0" w:name="_GoBack"/>
-      <w:bookmarkEnd w:id="0"/>
-      <w:r>
-        <w:rPr>
-          <w:sz w:val="40"/>
-          <w:szCs w:val="40"/>
-        </w:rPr>
-        <w:t>de et conception d’un générateur de signaux arbitraire pour le contrôle non destructif par Ultrasons »</w:t>
+          <w:sz w:val="36"/>
+          <w:szCs w:val="40"/>
+        </w:rPr>
+        <w:t> : « Etude et conception d’un générateur de signaux arbitraire pour le contrôle non destructif par Ultrasons »</w:t>
       </w:r>
     </w:p>
     <w:p>
@@ -205,7 +578,7 @@
         <w:ind w:firstLine="708"/>
         <w:jc w:val="center"/>
         <w:rPr>
-          <w:sz w:val="40"/>
+          <w:sz w:val="36"/>
           <w:szCs w:val="40"/>
         </w:rPr>
       </w:pPr>
@@ -216,30 +589,37 @@
         <w:ind w:firstLine="708"/>
         <w:jc w:val="center"/>
         <w:rPr>
-          <w:sz w:val="40"/>
-          <w:szCs w:val="40"/>
-        </w:rPr>
-      </w:pPr>
-      <w:r>
-        <w:rPr>
-          <w:sz w:val="40"/>
-          <w:szCs w:val="40"/>
-        </w:rPr>
-        <w:t>Mémoire présenté par « </w:t>
-      </w:r>
-      <w:r>
-        <w:rPr>
-          <w:sz w:val="40"/>
+          <w:sz w:val="36"/>
+          <w:szCs w:val="40"/>
+        </w:rPr>
+      </w:pPr>
+      <w:r>
+        <w:rPr>
+          <w:sz w:val="36"/>
+          <w:szCs w:val="40"/>
+        </w:rPr>
+        <w:t>Mémoire présenté par</w:t>
+      </w:r>
+      <w:r>
+        <w:rPr>
+          <w:sz w:val="36"/>
+          <w:szCs w:val="40"/>
+        </w:rPr>
+        <w:t xml:space="preserve"> : </w:t>
+      </w:r>
+      <w:r>
+        <w:rPr>
+          <w:sz w:val="36"/>
           <w:szCs w:val="40"/>
         </w:rPr>
         <w:t>MAPINEBEMOUN Mama</w:t>
       </w:r>
       <w:r>
         <w:rPr>
-          <w:sz w:val="40"/>
-          <w:szCs w:val="40"/>
-        </w:rPr>
-        <w:t> »</w:t>
+          <w:sz w:val="36"/>
+          <w:szCs w:val="40"/>
+        </w:rPr>
+        <w:t> </w:t>
       </w:r>
     </w:p>
     <w:p>
@@ -248,20 +628,20 @@
         <w:ind w:firstLine="708"/>
         <w:jc w:val="center"/>
         <w:rPr>
-          <w:sz w:val="40"/>
-          <w:szCs w:val="40"/>
-        </w:rPr>
-      </w:pPr>
-      <w:r>
-        <w:rPr>
-          <w:sz w:val="40"/>
+          <w:sz w:val="36"/>
+          <w:szCs w:val="40"/>
+        </w:rPr>
+      </w:pPr>
+      <w:r>
+        <w:rPr>
+          <w:sz w:val="36"/>
           <w:szCs w:val="40"/>
         </w:rPr>
         <w:t>Soutenu le : </w:t>
       </w:r>
       <w:r>
         <w:rPr>
-          <w:sz w:val="40"/>
+          <w:sz w:val="36"/>
           <w:szCs w:val="40"/>
         </w:rPr>
         <w:t>08/09/2022</w:t>
@@ -273,7 +653,7 @@
         <w:ind w:firstLine="708"/>
         <w:jc w:val="center"/>
         <w:rPr>
-          <w:sz w:val="40"/>
+          <w:sz w:val="36"/>
           <w:szCs w:val="40"/>
         </w:rPr>
       </w:pPr>
@@ -284,10 +664,19 @@
         <w:ind w:firstLine="708"/>
         <w:jc w:val="center"/>
         <w:rPr>
-          <w:sz w:val="40"/>
-          <w:szCs w:val="40"/>
-        </w:rPr>
-      </w:pPr>
+          <w:sz w:val="36"/>
+          <w:szCs w:val="40"/>
+        </w:rPr>
+      </w:pPr>
+      <w:r>
+        <w:rPr>
+          <w:sz w:val="36"/>
+          <w:szCs w:val="40"/>
+        </w:rPr>
+        <w:t xml:space="preserve"> </w:t>
+      </w:r>
+      <w:bookmarkStart w:id="0" w:name="_GoBack"/>
+      <w:bookmarkEnd w:id="0"/>
     </w:p>
     <w:p>
       <w:pPr>
@@ -295,30 +684,23 @@
         <w:ind w:firstLine="708"/>
         <w:jc w:val="center"/>
         <w:rPr>
-          <w:sz w:val="40"/>
-          <w:szCs w:val="40"/>
-        </w:rPr>
-      </w:pPr>
-      <w:r>
-        <w:rPr>
-          <w:sz w:val="40"/>
-          <w:szCs w:val="40"/>
-        </w:rPr>
-        <w:t>Stage effectué : « </w:t>
-      </w:r>
-      <w:r>
-        <w:rPr>
-          <w:sz w:val="40"/>
+          <w:sz w:val="36"/>
+          <w:szCs w:val="40"/>
+        </w:rPr>
+      </w:pPr>
+      <w:r>
+        <w:rPr>
+          <w:sz w:val="36"/>
+          <w:szCs w:val="40"/>
+        </w:rPr>
+        <w:t>Stage effectué :  </w:t>
+      </w:r>
+      <w:r>
+        <w:rPr>
+          <w:sz w:val="36"/>
           <w:szCs w:val="40"/>
         </w:rPr>
         <w:t xml:space="preserve">MISTRAS Eurosonic </w:t>
-      </w:r>
-      <w:r>
-        <w:rPr>
-          <w:sz w:val="40"/>
-          <w:szCs w:val="40"/>
-        </w:rPr>
-        <w:t>»</w:t>
       </w:r>
     </w:p>
     <w:p>
@@ -327,20 +709,20 @@
         <w:ind w:firstLine="708"/>
         <w:jc w:val="center"/>
         <w:rPr>
-          <w:sz w:val="40"/>
-          <w:szCs w:val="40"/>
-        </w:rPr>
-      </w:pPr>
-      <w:r>
-        <w:rPr>
-          <w:sz w:val="40"/>
+          <w:sz w:val="36"/>
+          <w:szCs w:val="40"/>
+        </w:rPr>
+      </w:pPr>
+      <w:r>
+        <w:rPr>
+          <w:sz w:val="36"/>
           <w:szCs w:val="40"/>
         </w:rPr>
         <w:t xml:space="preserve">Adresse : </w:t>
       </w:r>
       <w:r>
         <w:rPr>
-          <w:sz w:val="40"/>
+          <w:sz w:val="36"/>
           <w:szCs w:val="40"/>
         </w:rPr>
         <w:t xml:space="preserve">80 Bd de l'Europe, 13127 Vitrolles </w:t>
@@ -352,7 +734,7 @@
         <w:ind w:firstLine="708"/>
         <w:jc w:val="center"/>
         <w:rPr>
-          <w:sz w:val="40"/>
+          <w:sz w:val="36"/>
           <w:szCs w:val="40"/>
         </w:rPr>
       </w:pPr>
@@ -363,16 +745,37 @@
         <w:ind w:firstLine="708"/>
         <w:jc w:val="center"/>
         <w:rPr>
-          <w:sz w:val="40"/>
-          <w:szCs w:val="40"/>
-        </w:rPr>
-      </w:pPr>
-      <w:r>
-        <w:rPr>
-          <w:sz w:val="40"/>
-          <w:szCs w:val="40"/>
-        </w:rPr>
-        <w:t>Tuteur Industriel : « nom et prénom »</w:t>
+          <w:sz w:val="36"/>
+          <w:szCs w:val="40"/>
+        </w:rPr>
+      </w:pPr>
+      <w:r>
+        <w:rPr>
+          <w:sz w:val="36"/>
+          <w:szCs w:val="40"/>
+        </w:rPr>
+        <w:t xml:space="preserve">Tuteur Industriel : </w:t>
+      </w:r>
+      <w:r>
+        <w:rPr>
+          <w:sz w:val="36"/>
+          <w:szCs w:val="40"/>
+        </w:rPr>
+        <w:t>Pierre DELVART</w:t>
+      </w:r>
+      <w:r>
+        <w:rPr>
+          <w:sz w:val="36"/>
+          <w:szCs w:val="40"/>
+        </w:rPr>
+        <w:t xml:space="preserve"> </w:t>
+      </w:r>
+      <w:r>
+        <w:rPr>
+          <w:sz w:val="36"/>
+          <w:szCs w:val="40"/>
+        </w:rPr>
+        <w:t>Engineering manager</w:t>
       </w:r>
     </w:p>
     <w:p>
@@ -381,35 +784,92 @@
         <w:ind w:firstLine="708"/>
         <w:jc w:val="center"/>
         <w:rPr>
-          <w:sz w:val="40"/>
-          <w:szCs w:val="40"/>
-        </w:rPr>
-      </w:pPr>
-      <w:r>
-        <w:rPr>
-          <w:sz w:val="40"/>
-          <w:szCs w:val="40"/>
-        </w:rPr>
-        <w:t>Tuteur Universitaire : « </w:t>
-      </w:r>
-      <w:r>
-        <w:rPr>
-          <w:sz w:val="40"/>
+          <w:sz w:val="36"/>
+          <w:szCs w:val="40"/>
+        </w:rPr>
+      </w:pPr>
+      <w:r>
+        <w:rPr>
+          <w:sz w:val="36"/>
+          <w:szCs w:val="40"/>
+        </w:rPr>
+        <w:t xml:space="preserve">                            </w:t>
+      </w:r>
+      <w:r>
+        <w:rPr>
+          <w:sz w:val="36"/>
+          <w:szCs w:val="40"/>
+        </w:rPr>
+        <w:t>Ruben EDERY</w:t>
+      </w:r>
+      <w:r>
+        <w:rPr>
+          <w:sz w:val="36"/>
+          <w:szCs w:val="40"/>
+        </w:rPr>
+        <w:t xml:space="preserve"> </w:t>
+      </w:r>
+      <w:r>
+        <w:rPr>
+          <w:sz w:val="36"/>
+          <w:szCs w:val="40"/>
+        </w:rPr>
+        <w:t>Production manager</w:t>
+      </w:r>
+      <w:r>
+        <w:rPr>
+          <w:sz w:val="36"/>
+          <w:szCs w:val="40"/>
+        </w:rPr>
+        <w:t xml:space="preserve"> </w:t>
+      </w:r>
+    </w:p>
+    <w:p>
+      <w:pPr>
+        <w:spacing w:after="0" w:line="276" w:lineRule="auto"/>
+        <w:ind w:firstLine="708"/>
+        <w:jc w:val="center"/>
+        <w:rPr>
+          <w:sz w:val="36"/>
+          <w:szCs w:val="40"/>
+        </w:rPr>
+      </w:pPr>
+    </w:p>
+    <w:p>
+      <w:pPr>
+        <w:spacing w:after="0" w:line="276" w:lineRule="auto"/>
+        <w:ind w:firstLine="708"/>
+        <w:jc w:val="center"/>
+        <w:rPr>
+          <w:sz w:val="36"/>
+          <w:szCs w:val="40"/>
+        </w:rPr>
+      </w:pPr>
+      <w:r>
+        <w:rPr>
+          <w:sz w:val="36"/>
+          <w:szCs w:val="40"/>
+        </w:rPr>
+        <w:t>Tuteur Universitaire :  </w:t>
+      </w:r>
+      <w:r>
+        <w:rPr>
+          <w:sz w:val="36"/>
           <w:szCs w:val="40"/>
         </w:rPr>
         <w:t>Mr. Didier ROUXEL</w:t>
       </w:r>
       <w:r>
         <w:rPr>
-          <w:sz w:val="40"/>
-          <w:szCs w:val="40"/>
-        </w:rPr>
-        <w:t> »</w:t>
+          <w:sz w:val="36"/>
+          <w:szCs w:val="40"/>
+        </w:rPr>
+        <w:t> </w:t>
       </w:r>
     </w:p>
     <w:sectPr>
-      <w:headerReference w:type="default" r:id="rId6"/>
-      <w:footerReference w:type="default" r:id="rId7"/>
+      <w:headerReference w:type="default" r:id="rId12"/>
+      <w:footerReference w:type="default" r:id="rId13"/>
       <w:pgSz w:w="11906" w:h="16838"/>
       <w:pgMar w:top="1417" w:right="1417" w:bottom="1417" w:left="1417" w:header="709" w:footer="709" w:gutter="0"/>
       <w:cols w:space="708"/>
@@ -535,8 +995,239 @@
   <w:p>
     <w:pPr>
       <w:pStyle w:val="En-tte"/>
-      <w:jc w:val="right"/>
+      <w:ind w:firstLine="2832"/>
     </w:pPr>
+    <w:r>
+      <w:rPr>
+        <w:noProof/>
+        <w:sz w:val="40"/>
+        <w:szCs w:val="40"/>
+      </w:rPr>
+      <mc:AlternateContent>
+        <mc:Choice Requires="wps">
+          <w:drawing>
+            <wp:anchor distT="0" distB="0" distL="114300" distR="114300" simplePos="0" relativeHeight="251661312" behindDoc="0" locked="0" layoutInCell="1" allowOverlap="1" wp14:anchorId="2A579294" wp14:editId="7C9F0FF4">
+              <wp:simplePos x="0" y="0"/>
+              <wp:positionH relativeFrom="column">
+                <wp:posOffset>4114800</wp:posOffset>
+              </wp:positionH>
+              <wp:positionV relativeFrom="paragraph">
+                <wp:posOffset>-635</wp:posOffset>
+              </wp:positionV>
+              <wp:extent cx="2176145" cy="726440"/>
+              <wp:effectExtent l="0" t="0" r="0" b="0"/>
+              <wp:wrapNone/>
+              <wp:docPr id="1" name="Rectangle 1"/>
+              <wp:cNvGraphicFramePr/>
+              <a:graphic xmlns:a="http://schemas.openxmlformats.org/drawingml/2006/main">
+                <a:graphicData uri="http://schemas.microsoft.com/office/word/2010/wordprocessingShape">
+                  <wps:wsp>
+                    <wps:cNvSpPr/>
+                    <wps:spPr>
+                      <a:xfrm>
+                        <a:off x="0" y="0"/>
+                        <a:ext cx="2176145" cy="726440"/>
+                      </a:xfrm>
+                      <a:prstGeom prst="rect">
+                        <a:avLst/>
+                      </a:prstGeom>
+                      <a:solidFill>
+                        <a:schemeClr val="bg1"/>
+                      </a:solidFill>
+                      <a:ln>
+                        <a:noFill/>
+                      </a:ln>
+                    </wps:spPr>
+                    <wps:style>
+                      <a:lnRef idx="2">
+                        <a:schemeClr val="accent1">
+                          <a:shade val="50000"/>
+                        </a:schemeClr>
+                      </a:lnRef>
+                      <a:fillRef idx="1">
+                        <a:schemeClr val="accent1"/>
+                      </a:fillRef>
+                      <a:effectRef idx="0">
+                        <a:schemeClr val="accent1"/>
+                      </a:effectRef>
+                      <a:fontRef idx="minor">
+                        <a:schemeClr val="lt1"/>
+                      </a:fontRef>
+                    </wps:style>
+                    <wps:txbx>
+                      <w:txbxContent>
+                        <w:p>
+                          <w:pPr>
+                            <w:jc w:val="center"/>
+                          </w:pPr>
+                          <w:r>
+                            <w:rPr>
+                              <w:noProof/>
+                            </w:rPr>
+                            <w:drawing>
+                              <wp:inline distT="0" distB="0" distL="0" distR="0" wp14:anchorId="555768FE" wp14:editId="1563BF74">
+                                <wp:extent cx="1947545" cy="678906"/>
+                                <wp:effectExtent l="0" t="0" r="0" b="6985"/>
+                                <wp:docPr id="3" name="Image 3"/>
+                                <wp:cNvGraphicFramePr>
+                                  <a:graphicFrameLocks xmlns:a="http://schemas.openxmlformats.org/drawingml/2006/main" noChangeAspect="1"/>
+                                </wp:cNvGraphicFramePr>
+                                <a:graphic xmlns:a="http://schemas.openxmlformats.org/drawingml/2006/main">
+                                  <a:graphicData uri="http://schemas.openxmlformats.org/drawingml/2006/picture">
+                                    <pic:pic xmlns:pic="http://schemas.openxmlformats.org/drawingml/2006/picture">
+                                      <pic:nvPicPr>
+                                        <pic:cNvPr id="1" name=""/>
+                                        <pic:cNvPicPr/>
+                                      </pic:nvPicPr>
+                                      <pic:blipFill>
+                                        <a:blip r:embed="rId1"/>
+                                        <a:stretch>
+                                          <a:fillRect/>
+                                        </a:stretch>
+                                      </pic:blipFill>
+                                      <pic:spPr>
+                                        <a:xfrm>
+                                          <a:off x="0" y="0"/>
+                                          <a:ext cx="2033719" cy="708946"/>
+                                        </a:xfrm>
+                                        <a:prstGeom prst="rect">
+                                          <a:avLst/>
+                                        </a:prstGeom>
+                                      </pic:spPr>
+                                    </pic:pic>
+                                  </a:graphicData>
+                                </a:graphic>
+                              </wp:inline>
+                            </w:drawing>
+                          </w:r>
+                        </w:p>
+                      </w:txbxContent>
+                    </wps:txbx>
+                    <wps:bodyPr rot="0" spcFirstLastPara="0" vertOverflow="overflow" horzOverflow="overflow" vert="horz" wrap="square" lIns="91440" tIns="45720" rIns="91440" bIns="45720" numCol="1" spcCol="0" rtlCol="0" fromWordArt="0" anchor="ctr" anchorCtr="0" forceAA="0" compatLnSpc="1">
+                      <a:prstTxWarp prst="textNoShape">
+                        <a:avLst/>
+                      </a:prstTxWarp>
+                      <a:noAutofit/>
+                    </wps:bodyPr>
+                  </wps:wsp>
+                </a:graphicData>
+              </a:graphic>
+              <wp14:sizeRelH relativeFrom="margin">
+                <wp14:pctWidth>0</wp14:pctWidth>
+              </wp14:sizeRelH>
+              <wp14:sizeRelV relativeFrom="margin">
+                <wp14:pctHeight>0</wp14:pctHeight>
+              </wp14:sizeRelV>
+            </wp:anchor>
+          </w:drawing>
+        </mc:Choice>
+        <mc:Fallback>
+          <w:pict>
+            <v:rect w14:anchorId="2A579294" id="Rectangle 1" o:spid="_x0000_s1027" style="position:absolute;left:0;text-align:left;margin-left:324pt;margin-top:-.05pt;width:171.35pt;height:57.2pt;z-index:251661312;visibility:visible;mso-wrap-style:square;mso-width-percent:0;mso-height-percent:0;mso-wrap-distance-left:9pt;mso-wrap-distance-top:0;mso-wrap-distance-right:9pt;mso-wrap-distance-bottom:0;mso-position-horizontal:absolute;mso-position-horizontal-relative:text;mso-position-vertical:absolute;mso-position-vertical-relative:text;mso-width-percent:0;mso-height-percent:0;mso-width-relative:margin;mso-height-relative:margin;v-text-anchor:middle" o:gfxdata="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" fillcolor="white [3212]" stroked="f" strokeweight="1pt">
+              <v:textbox>
+                <w:txbxContent>
+                  <w:p>
+                    <w:pPr>
+                      <w:jc w:val="center"/>
+                    </w:pPr>
+                    <w:r>
+                      <w:drawing>
+                        <wp:inline distT="0" distB="0" distL="0" distR="0" wp14:anchorId="555768FE" wp14:editId="1563BF74">
+                          <wp:extent cx="1947545" cy="678906"/>
+                          <wp:effectExtent l="0" t="0" r="0" b="6985"/>
+                          <wp:docPr id="3" name="Image 3"/>
+                          <wp:cNvGraphicFramePr>
+                            <a:graphicFrameLocks xmlns:a="http://schemas.openxmlformats.org/drawingml/2006/main" noChangeAspect="1"/>
+                          </wp:cNvGraphicFramePr>
+                          <a:graphic xmlns:a="http://schemas.openxmlformats.org/drawingml/2006/main">
+                            <a:graphicData uri="http://schemas.openxmlformats.org/drawingml/2006/picture">
+                              <pic:pic xmlns:pic="http://schemas.openxmlformats.org/drawingml/2006/picture">
+                                <pic:nvPicPr>
+                                  <pic:cNvPr id="1" name=""/>
+                                  <pic:cNvPicPr/>
+                                </pic:nvPicPr>
+                                <pic:blipFill>
+                                  <a:blip r:embed="rId2"/>
+                                  <a:stretch>
+                                    <a:fillRect/>
+                                  </a:stretch>
+                                </pic:blipFill>
+                                <pic:spPr>
+                                  <a:xfrm>
+                                    <a:off x="0" y="0"/>
+                                    <a:ext cx="2033719" cy="708946"/>
+                                  </a:xfrm>
+                                  <a:prstGeom prst="rect">
+                                    <a:avLst/>
+                                  </a:prstGeom>
+                                </pic:spPr>
+                              </pic:pic>
+                            </a:graphicData>
+                          </a:graphic>
+                        </wp:inline>
+                      </w:drawing>
+                    </w:r>
+                  </w:p>
+                </w:txbxContent>
+              </v:textbox>
+            </v:rect>
+          </w:pict>
+        </mc:Fallback>
+      </mc:AlternateContent>
+    </w:r>
+    <w:r>
+      <w:t xml:space="preserve">  </w:t>
+    </w:r>
+    <w:r>
+      <w:rPr>
+        <w:noProof/>
+        <w:color w:val="5B9BD5" w:themeColor="accent5"/>
+        <w:sz w:val="28"/>
+        <w:szCs w:val="28"/>
+        <w:lang w:eastAsia="fr-FR"/>
+      </w:rPr>
+      <w:drawing>
+        <wp:inline distT="0" distB="0" distL="0" distR="0" wp14:anchorId="09DDCCBF" wp14:editId="1D0469FF">
+          <wp:extent cx="1397635" cy="926122"/>
+          <wp:effectExtent l="0" t="0" r="0" b="7620"/>
+          <wp:docPr id="2" name="Image 2"/>
+          <wp:cNvGraphicFramePr>
+            <a:graphicFrameLocks xmlns:a="http://schemas.openxmlformats.org/drawingml/2006/main" noChangeAspect="1"/>
+          </wp:cNvGraphicFramePr>
+          <a:graphic xmlns:a="http://schemas.openxmlformats.org/drawingml/2006/main">
+            <a:graphicData uri="http://schemas.openxmlformats.org/drawingml/2006/picture">
+              <pic:pic xmlns:pic="http://schemas.openxmlformats.org/drawingml/2006/picture">
+                <pic:nvPicPr>
+                  <pic:cNvPr id="2" name="LOGO UNIVERSITE DE LORRAINE.png"/>
+                  <pic:cNvPicPr/>
+                </pic:nvPicPr>
+                <pic:blipFill>
+                  <a:blip r:embed="rId3">
+                    <a:extLst>
+                      <a:ext uri="{28A0092B-C50C-407E-A947-70E740481C1C}">
+                        <a14:useLocalDpi xmlns:a14="http://schemas.microsoft.com/office/drawing/2010/main" val="0"/>
+                      </a:ext>
+                    </a:extLst>
+                  </a:blip>
+                  <a:stretch>
+                    <a:fillRect/>
+                  </a:stretch>
+                </pic:blipFill>
+                <pic:spPr>
+                  <a:xfrm>
+                    <a:off x="0" y="0"/>
+                    <a:ext cx="1437464" cy="952514"/>
+                  </a:xfrm>
+                  <a:prstGeom prst="rect">
+                    <a:avLst/>
+                  </a:prstGeom>
+                </pic:spPr>
+              </pic:pic>
+            </a:graphicData>
+          </a:graphic>
+        </wp:inline>
+      </w:drawing>
+    </w:r>
     <w:r>
       <w:rPr>
         <w:noProof/>
@@ -549,12 +1240,12 @@
         <wp:anchor distT="0" distB="0" distL="114300" distR="114300" simplePos="0" relativeHeight="251659264" behindDoc="0" locked="0" layoutInCell="1" allowOverlap="1" wp14:anchorId="27A56678" wp14:editId="0F58DBDE">
           <wp:simplePos x="0" y="0"/>
           <wp:positionH relativeFrom="margin">
-            <wp:posOffset>0</wp:posOffset>
+            <wp:posOffset>-318770</wp:posOffset>
           </wp:positionH>
           <wp:positionV relativeFrom="page">
-            <wp:posOffset>449580</wp:posOffset>
+            <wp:posOffset>390525</wp:posOffset>
           </wp:positionV>
-          <wp:extent cx="1397607" cy="838200"/>
+          <wp:extent cx="1412882" cy="847361"/>
           <wp:effectExtent l="0" t="0" r="0" b="0"/>
           <wp:wrapNone/>
           <wp:docPr id="5" name="Image 5"/>
@@ -569,7 +1260,7 @@
                   <pic:cNvPicPr/>
                 </pic:nvPicPr>
                 <pic:blipFill>
-                  <a:blip r:embed="rId1">
+                  <a:blip r:embed="rId4">
                     <a:extLst>
                       <a:ext uri="{28A0092B-C50C-407E-A947-70E740481C1C}">
                         <a14:useLocalDpi xmlns:a14="http://schemas.microsoft.com/office/drawing/2010/main" val="0"/>
@@ -583,7 +1274,7 @@
                 <pic:spPr>
                   <a:xfrm>
                     <a:off x="0" y="0"/>
-                    <a:ext cx="1397607" cy="838200"/>
+                    <a:ext cx="1412882" cy="847361"/>
                   </a:xfrm>
                   <a:prstGeom prst="rect">
                     <a:avLst/>
@@ -599,56 +1290,6 @@
             <wp14:pctHeight>0</wp14:pctHeight>
           </wp14:sizeRelV>
         </wp:anchor>
-      </w:drawing>
-    </w:r>
-    <w:r>
-      <w:rPr>
-        <w:noProof/>
-        <w:color w:val="5B9BD5" w:themeColor="accent5"/>
-        <w:sz w:val="28"/>
-        <w:szCs w:val="28"/>
-        <w:lang w:eastAsia="fr-FR"/>
-      </w:rPr>
-      <w:drawing>
-        <wp:inline distT="0" distB="0" distL="0" distR="0" wp14:anchorId="5C5FD71A" wp14:editId="63CBFB1A">
-          <wp:extent cx="1417320" cy="939165"/>
-          <wp:effectExtent l="0" t="0" r="0" b="0"/>
-          <wp:docPr id="2" name="Image 2"/>
-          <wp:cNvGraphicFramePr>
-            <a:graphicFrameLocks xmlns:a="http://schemas.openxmlformats.org/drawingml/2006/main" noChangeAspect="1"/>
-          </wp:cNvGraphicFramePr>
-          <a:graphic xmlns:a="http://schemas.openxmlformats.org/drawingml/2006/main">
-            <a:graphicData uri="http://schemas.openxmlformats.org/drawingml/2006/picture">
-              <pic:pic xmlns:pic="http://schemas.openxmlformats.org/drawingml/2006/picture">
-                <pic:nvPicPr>
-                  <pic:cNvPr id="2" name="LOGO UNIVERSITE DE LORRAINE.png"/>
-                  <pic:cNvPicPr/>
-                </pic:nvPicPr>
-                <pic:blipFill>
-                  <a:blip r:embed="rId2">
-                    <a:extLst>
-                      <a:ext uri="{28A0092B-C50C-407E-A947-70E740481C1C}">
-                        <a14:useLocalDpi xmlns:a14="http://schemas.microsoft.com/office/drawing/2010/main" val="0"/>
-                      </a:ext>
-                    </a:extLst>
-                  </a:blip>
-                  <a:stretch>
-                    <a:fillRect/>
-                  </a:stretch>
-                </pic:blipFill>
-                <pic:spPr>
-                  <a:xfrm>
-                    <a:off x="0" y="0"/>
-                    <a:ext cx="1435411" cy="951153"/>
-                  </a:xfrm>
-                  <a:prstGeom prst="rect">
-                    <a:avLst/>
-                  </a:prstGeom>
-                </pic:spPr>
-              </pic:pic>
-            </a:graphicData>
-          </a:graphic>
-        </wp:inline>
       </w:drawing>
     </w:r>
   </w:p>
@@ -778,6 +1419,7 @@
     <w:lsdException w:name="HTML Sample" w:semiHidden="1" w:unhideWhenUsed="1"/>
     <w:lsdException w:name="HTML Typewriter" w:semiHidden="1" w:unhideWhenUsed="1"/>
     <w:lsdException w:name="HTML Variable" w:semiHidden="1" w:unhideWhenUsed="1"/>
+    <w:lsdException w:name="Normal Table" w:semiHidden="1" w:unhideWhenUsed="1"/>
     <w:lsdException w:name="annotation subject" w:semiHidden="1" w:unhideWhenUsed="1"/>
     <w:lsdException w:name="No List" w:semiHidden="1" w:unhideWhenUsed="1"/>
     <w:lsdException w:name="Outline List 1" w:semiHidden="1" w:unhideWhenUsed="1"/>
@@ -821,8 +1463,10 @@
     <w:lsdException w:name="Table Elegant" w:semiHidden="1" w:unhideWhenUsed="1"/>
     <w:lsdException w:name="Table Professional" w:semiHidden="1" w:unhideWhenUsed="1"/>
     <w:lsdException w:name="Table Subtle 1" w:semiHidden="1" w:unhideWhenUsed="1"/>
+    <w:lsdException w:name="Table Subtle 2" w:semiHidden="1" w:unhideWhenUsed="1"/>
     <w:lsdException w:name="Table Web 1" w:semiHidden="1" w:unhideWhenUsed="1"/>
     <w:lsdException w:name="Table Web 2" w:semiHidden="1" w:unhideWhenUsed="1"/>
+    <w:lsdException w:name="Table Web 3" w:semiHidden="1" w:unhideWhenUsed="1"/>
     <w:lsdException w:name="Balloon Text" w:semiHidden="1" w:unhideWhenUsed="1"/>
     <w:lsdException w:name="Table Grid" w:uiPriority="39"/>
     <w:lsdException w:name="Table Theme" w:semiHidden="1" w:unhideWhenUsed="1"/>

</xml_diff>